<commit_message>
UAT and JUnitTest completed for Bug 2
Signed-off-by: EHummerston <magiktrev3@gmail.com>
</commit_message>
<xml_diff>
--- a/User Acceptance Test Scripts/Bug 1.docx
+++ b/User Acceptance Test Scripts/Bug 1.docx
@@ -156,8 +156,17 @@
                 <w:sz w:val="24"/>
                 <w:szCs w:val="24"/>
               </w:rPr>
-              <w:t>Pay Wage</w:t>
+              <w:t>P</w:t>
             </w:r>
+            <w:r>
+              <w:rPr>
+                <w:sz w:val="24"/>
+                <w:szCs w:val="24"/>
+              </w:rPr>
+              <w:t>lay Game</w:t>
+            </w:r>
+            <w:bookmarkStart w:id="0" w:name="_GoBack"/>
+            <w:bookmarkEnd w:id="0"/>
           </w:p>
         </w:tc>
       </w:tr>
@@ -947,37 +956,10 @@
         <w:spacing w:before="0" w:after="0"/>
       </w:pPr>
     </w:p>
-    <w:p>
-      <w:pPr>
-        <w:pStyle w:val="bp"/>
-        <w:spacing w:before="0" w:after="0"/>
-        <w:sectPr>
-          <w:headerReference w:type="default" r:id="rId7"/>
-          <w:footerReference w:type="even" r:id="rId8"/>
-          <w:footerReference w:type="default" r:id="rId9"/>
-          <w:type w:val="continuous"/>
-          <w:pgSz w:w="15840" w:h="12240" w:orient="landscape" w:code="1"/>
-          <w:pgMar w:top="1440" w:right="1440" w:bottom="1440" w:left="1440" w:header="720" w:footer="720" w:gutter="0"/>
-          <w:cols w:space="720"/>
-          <w:formProt w:val="0"/>
-        </w:sectPr>
-      </w:pPr>
-      <w:bookmarkStart w:id="0" w:name="_GoBack"/>
-      <w:bookmarkEnd w:id="0"/>
-    </w:p>
-    <w:p>
-      <w:pPr>
-        <w:pStyle w:val="bp"/>
-        <w:spacing w:before="0" w:after="0"/>
-      </w:pPr>
-    </w:p>
-    <w:p>
-      <w:pPr>
-        <w:pStyle w:val="bp"/>
-        <w:spacing w:before="0" w:after="0"/>
-      </w:pPr>
-    </w:p>
     <w:sectPr>
+      <w:headerReference w:type="default" r:id="rId7"/>
+      <w:footerReference w:type="even" r:id="rId8"/>
+      <w:footerReference w:type="default" r:id="rId9"/>
       <w:pgSz w:w="15840" w:h="12240" w:orient="landscape" w:code="1"/>
       <w:pgMar w:top="1440" w:right="1440" w:bottom="1440" w:left="1440" w:header="720" w:footer="720" w:gutter="0"/>
       <w:cols w:space="720"/>
@@ -1080,7 +1062,7 @@
         <w:rStyle w:val="PageNumber"/>
         <w:noProof/>
       </w:rPr>
-      <w:t>2</w:t>
+      <w:t>1</w:t>
     </w:r>
     <w:r>
       <w:rPr>
@@ -1117,7 +1099,7 @@
         <w:rStyle w:val="PageNumber"/>
         <w:noProof/>
       </w:rPr>
-      <w:t>2</w:t>
+      <w:t>1</w:t>
     </w:r>
     <w:r>
       <w:rPr>

</xml_diff>